<commit_message>
Having finished the Meeting Minutes 3.
</commit_message>
<xml_diff>
--- a/Meeting Minutes/MeetingMinutes 2.docx
+++ b/Meeting Minutes/MeetingMinutes 2.docx
@@ -25,7 +25,13 @@
         <w:rPr>
           <w:lang w:val="en-US"/>
         </w:rPr>
-        <w:t xml:space="preserve"> 1</w:t>
+        <w:t xml:space="preserve"> </w:t>
+      </w:r>
+      <w:r>
+        <w:rPr>
+          <w:lang w:val="en-US"/>
+        </w:rPr>
+        <w:t>2</w:t>
       </w:r>
     </w:p>
     <w:tbl>
@@ -401,21 +407,12 @@
                 <w:sz w:val="24"/>
               </w:rPr>
             </w:pPr>
-            <w:proofErr w:type="spellStart"/>
-            <w:r>
-              <w:rPr>
-                <w:rFonts w:asciiTheme="minorHAnsi" w:hAnsiTheme="minorHAnsi"/>
-                <w:sz w:val="24"/>
-              </w:rPr>
-              <w:t>Yichao</w:t>
-            </w:r>
-            <w:proofErr w:type="spellEnd"/>
-            <w:r>
-              <w:rPr>
-                <w:rFonts w:asciiTheme="minorHAnsi" w:hAnsiTheme="minorHAnsi"/>
-                <w:sz w:val="24"/>
-              </w:rPr>
-              <w:t xml:space="preserve"> Xu</w:t>
+            <w:r>
+              <w:rPr>
+                <w:rFonts w:asciiTheme="minorHAnsi" w:hAnsiTheme="minorHAnsi"/>
+                <w:sz w:val="24"/>
+              </w:rPr>
+              <w:t>Yichao Xu</w:t>
             </w:r>
             <w:r>
               <w:rPr>
@@ -424,31 +421,13 @@
               </w:rPr>
               <w:t xml:space="preserve">, </w:t>
             </w:r>
-            <w:proofErr w:type="spellStart"/>
-            <w:r>
-              <w:rPr>
-                <w:rFonts w:asciiTheme="minorHAnsi" w:hAnsiTheme="minorHAnsi"/>
-                <w:sz w:val="24"/>
-              </w:rPr>
-              <w:t>Xinglin</w:t>
-            </w:r>
-            <w:proofErr w:type="spellEnd"/>
-            <w:r>
-              <w:rPr>
-                <w:rFonts w:asciiTheme="minorHAnsi" w:hAnsiTheme="minorHAnsi"/>
-                <w:sz w:val="24"/>
-              </w:rPr>
-              <w:t xml:space="preserve"> </w:t>
-            </w:r>
-            <w:proofErr w:type="spellStart"/>
-            <w:r>
-              <w:rPr>
-                <w:rFonts w:asciiTheme="minorHAnsi" w:hAnsiTheme="minorHAnsi"/>
-                <w:sz w:val="24"/>
-              </w:rPr>
-              <w:t>Qiang</w:t>
-            </w:r>
-            <w:proofErr w:type="spellEnd"/>
+            <w:r>
+              <w:rPr>
+                <w:rFonts w:asciiTheme="minorHAnsi" w:hAnsiTheme="minorHAnsi"/>
+                <w:sz w:val="24"/>
+              </w:rPr>
+              <w:t>Xinglin Qiang</w:t>
+            </w:r>
             <w:r>
               <w:rPr>
                 <w:rFonts w:asciiTheme="minorHAnsi" w:hAnsiTheme="minorHAnsi"/>
@@ -456,21 +435,12 @@
               </w:rPr>
               <w:t xml:space="preserve"> and </w:t>
             </w:r>
-            <w:proofErr w:type="spellStart"/>
-            <w:r>
-              <w:rPr>
-                <w:rFonts w:asciiTheme="minorHAnsi" w:hAnsiTheme="minorHAnsi"/>
-                <w:sz w:val="24"/>
-              </w:rPr>
-              <w:t>Shaohua</w:t>
-            </w:r>
-            <w:proofErr w:type="spellEnd"/>
-            <w:r>
-              <w:rPr>
-                <w:rFonts w:asciiTheme="minorHAnsi" w:hAnsiTheme="minorHAnsi"/>
-                <w:sz w:val="24"/>
-              </w:rPr>
-              <w:t xml:space="preserve"> Liu</w:t>
+            <w:r>
+              <w:rPr>
+                <w:rFonts w:asciiTheme="minorHAnsi" w:hAnsiTheme="minorHAnsi"/>
+                <w:sz w:val="24"/>
+              </w:rPr>
+              <w:t>Shaohua Liu</w:t>
             </w:r>
           </w:p>
           <w:p>
@@ -878,36 +848,25 @@
                 <w:sz w:val="24"/>
                 <w:lang w:eastAsia="zh-CN"/>
               </w:rPr>
-              <w:t xml:space="preserve">Training (using </w:t>
-            </w:r>
-            <w:proofErr w:type="spellStart"/>
-            <w:r>
-              <w:rPr>
-                <w:rFonts w:asciiTheme="minorHAnsi" w:hAnsiTheme="minorHAnsi"/>
-                <w:sz w:val="24"/>
-                <w:lang w:eastAsia="zh-CN"/>
-              </w:rPr>
-              <w:t>DeepWalk</w:t>
-            </w:r>
-            <w:proofErr w:type="spellEnd"/>
-            <w:r>
-              <w:rPr>
-                <w:rFonts w:asciiTheme="minorHAnsi" w:hAnsiTheme="minorHAnsi"/>
-                <w:sz w:val="24"/>
-                <w:lang w:eastAsia="zh-CN"/>
-              </w:rPr>
-              <w:t xml:space="preserve"> and LINE methods) and obtaining node embeddings with </w:t>
-            </w:r>
-            <w:proofErr w:type="spellStart"/>
-            <w:r>
-              <w:rPr>
-                <w:rFonts w:asciiTheme="minorHAnsi" w:hAnsiTheme="minorHAnsi"/>
-                <w:sz w:val="24"/>
-                <w:lang w:eastAsia="zh-CN"/>
-              </w:rPr>
-              <w:t>Graphvite</w:t>
-            </w:r>
-            <w:proofErr w:type="spellEnd"/>
+              <w:t>Training (using DeepWalk and LINE methods) and obtaining node embeddings with Graphvite.</w:t>
+            </w:r>
+          </w:p>
+          <w:p>
+            <w:pPr>
+              <w:rPr>
+                <w:rFonts w:asciiTheme="minorHAnsi" w:hAnsiTheme="minorHAnsi"/>
+                <w:sz w:val="24"/>
+                <w:lang w:eastAsia="zh-CN"/>
+              </w:rPr>
+            </w:pPr>
+            <w:r>
+              <w:rPr>
+                <w:rFonts w:asciiTheme="minorHAnsi" w:hAnsiTheme="minorHAnsi"/>
+                <w:sz w:val="24"/>
+                <w:lang w:eastAsia="zh-CN"/>
+              </w:rPr>
+              <w:t>(3) Making link-predictions of the test set</w:t>
+            </w:r>
             <w:r>
               <w:rPr>
                 <w:rFonts w:asciiTheme="minorHAnsi" w:hAnsiTheme="minorHAnsi"/>
@@ -921,31 +880,6 @@
             <w:pPr>
               <w:rPr>
                 <w:rFonts w:asciiTheme="minorHAnsi" w:hAnsiTheme="minorHAnsi"/>
-                <w:sz w:val="24"/>
-                <w:lang w:eastAsia="zh-CN"/>
-              </w:rPr>
-            </w:pPr>
-            <w:r>
-              <w:rPr>
-                <w:rFonts w:asciiTheme="minorHAnsi" w:hAnsiTheme="minorHAnsi"/>
-                <w:sz w:val="24"/>
-                <w:lang w:eastAsia="zh-CN"/>
-              </w:rPr>
-              <w:t>(3) Making link-predictions of the test set</w:t>
-            </w:r>
-            <w:r>
-              <w:rPr>
-                <w:rFonts w:asciiTheme="minorHAnsi" w:hAnsiTheme="minorHAnsi"/>
-                <w:sz w:val="24"/>
-                <w:lang w:eastAsia="zh-CN"/>
-              </w:rPr>
-              <w:t>.</w:t>
-            </w:r>
-          </w:p>
-          <w:p>
-            <w:pPr>
-              <w:rPr>
-                <w:rFonts w:asciiTheme="minorHAnsi" w:hAnsiTheme="minorHAnsi" w:hint="eastAsia"/>
                 <w:sz w:val="24"/>
                 <w:lang w:eastAsia="zh-CN"/>
               </w:rPr>
@@ -963,31 +897,13 @@
                 <w:sz w:val="24"/>
               </w:rPr>
             </w:pPr>
-            <w:proofErr w:type="spellStart"/>
-            <w:r>
-              <w:rPr>
-                <w:rFonts w:asciiTheme="minorHAnsi" w:hAnsiTheme="minorHAnsi"/>
-                <w:sz w:val="24"/>
-              </w:rPr>
-              <w:t>Xinglin</w:t>
-            </w:r>
-            <w:proofErr w:type="spellEnd"/>
-            <w:r>
-              <w:rPr>
-                <w:rFonts w:asciiTheme="minorHAnsi" w:hAnsiTheme="minorHAnsi"/>
-                <w:sz w:val="24"/>
-              </w:rPr>
-              <w:t xml:space="preserve"> </w:t>
-            </w:r>
-            <w:proofErr w:type="spellStart"/>
-            <w:r>
-              <w:rPr>
-                <w:rFonts w:asciiTheme="minorHAnsi" w:hAnsiTheme="minorHAnsi"/>
-                <w:sz w:val="24"/>
-              </w:rPr>
-              <w:t>Qiang</w:t>
-            </w:r>
-            <w:proofErr w:type="spellEnd"/>
+            <w:r>
+              <w:rPr>
+                <w:rFonts w:asciiTheme="minorHAnsi" w:hAnsiTheme="minorHAnsi"/>
+                <w:sz w:val="24"/>
+              </w:rPr>
+              <w:t>Xinglin Qiang</w:t>
+            </w:r>
           </w:p>
         </w:tc>
         <w:tc>
@@ -1068,7 +984,7 @@
           <w:p>
             <w:pPr>
               <w:rPr>
-                <w:rFonts w:asciiTheme="minorHAnsi" w:hAnsiTheme="minorHAnsi" w:hint="eastAsia"/>
+                <w:rFonts w:asciiTheme="minorHAnsi" w:hAnsiTheme="minorHAnsi"/>
                 <w:sz w:val="24"/>
                 <w:lang w:eastAsia="zh-CN"/>
               </w:rPr>
@@ -1118,31 +1034,13 @@
                 <w:sz w:val="24"/>
               </w:rPr>
             </w:pPr>
-            <w:proofErr w:type="spellStart"/>
-            <w:r>
-              <w:rPr>
-                <w:rFonts w:asciiTheme="minorHAnsi" w:hAnsiTheme="minorHAnsi"/>
-                <w:sz w:val="24"/>
-              </w:rPr>
-              <w:t>Xinglin</w:t>
-            </w:r>
-            <w:proofErr w:type="spellEnd"/>
-            <w:r>
-              <w:rPr>
-                <w:rFonts w:asciiTheme="minorHAnsi" w:hAnsiTheme="minorHAnsi"/>
-                <w:sz w:val="24"/>
-              </w:rPr>
-              <w:t xml:space="preserve"> </w:t>
-            </w:r>
-            <w:proofErr w:type="spellStart"/>
-            <w:r>
-              <w:rPr>
-                <w:rFonts w:asciiTheme="minorHAnsi" w:hAnsiTheme="minorHAnsi"/>
-                <w:sz w:val="24"/>
-              </w:rPr>
-              <w:t>Qiang</w:t>
-            </w:r>
-            <w:proofErr w:type="spellEnd"/>
+            <w:r>
+              <w:rPr>
+                <w:rFonts w:asciiTheme="minorHAnsi" w:hAnsiTheme="minorHAnsi"/>
+                <w:sz w:val="24"/>
+              </w:rPr>
+              <w:t>Xinglin Qiang</w:t>
+            </w:r>
           </w:p>
         </w:tc>
         <w:tc>
@@ -1170,15 +1068,7 @@
                 <w:sz w:val="24"/>
                 <w:lang w:eastAsia="zh-CN"/>
               </w:rPr>
-              <w:t>020/09/0</w:t>
-            </w:r>
-            <w:r>
-              <w:rPr>
-                <w:rFonts w:asciiTheme="minorHAnsi" w:hAnsiTheme="minorHAnsi"/>
-                <w:sz w:val="24"/>
-                <w:lang w:eastAsia="zh-CN"/>
-              </w:rPr>
-              <w:t>4</w:t>
+              <w:t>020/09/04</w:t>
             </w:r>
           </w:p>
         </w:tc>
@@ -1191,7 +1081,7 @@
           <w:p>
             <w:pPr>
               <w:rPr>
-                <w:rFonts w:asciiTheme="minorHAnsi" w:hAnsiTheme="minorHAnsi" w:hint="eastAsia"/>
+                <w:rFonts w:asciiTheme="minorHAnsi" w:hAnsiTheme="minorHAnsi"/>
                 <w:sz w:val="24"/>
                 <w:lang w:eastAsia="zh-CN"/>
               </w:rPr>
@@ -1245,18 +1135,17 @@
           <w:p>
             <w:pPr>
               <w:rPr>
+                <w:rFonts w:asciiTheme="minorHAnsi" w:hAnsiTheme="minorHAnsi"/>
+                <w:sz w:val="24"/>
+                <w:lang w:eastAsia="zh-CN"/>
+              </w:rPr>
+            </w:pPr>
+            <w:r>
+              <w:rPr>
                 <w:rFonts w:asciiTheme="minorHAnsi" w:hAnsiTheme="minorHAnsi" w:hint="eastAsia"/>
                 <w:sz w:val="24"/>
                 <w:lang w:eastAsia="zh-CN"/>
               </w:rPr>
-            </w:pPr>
-            <w:proofErr w:type="spellStart"/>
-            <w:r>
-              <w:rPr>
-                <w:rFonts w:asciiTheme="minorHAnsi" w:hAnsiTheme="minorHAnsi" w:hint="eastAsia"/>
-                <w:sz w:val="24"/>
-                <w:lang w:eastAsia="zh-CN"/>
-              </w:rPr>
               <w:t>Y</w:t>
             </w:r>
             <w:r>
@@ -1265,16 +1154,7 @@
                 <w:sz w:val="24"/>
                 <w:lang w:eastAsia="zh-CN"/>
               </w:rPr>
-              <w:t>ichao</w:t>
-            </w:r>
-            <w:proofErr w:type="spellEnd"/>
-            <w:r>
-              <w:rPr>
-                <w:rFonts w:asciiTheme="minorHAnsi" w:hAnsiTheme="minorHAnsi"/>
-                <w:sz w:val="24"/>
-                <w:lang w:eastAsia="zh-CN"/>
-              </w:rPr>
-              <w:t xml:space="preserve"> Xu</w:t>
+              <w:t>ichao Xu</w:t>
             </w:r>
           </w:p>
         </w:tc>
@@ -1659,7 +1539,7 @@
           <w:p>
             <w:pPr>
               <w:rPr>
-                <w:rFonts w:asciiTheme="minorHAnsi" w:hAnsiTheme="minorHAnsi" w:hint="eastAsia"/>
+                <w:rFonts w:asciiTheme="minorHAnsi" w:hAnsiTheme="minorHAnsi"/>
                 <w:sz w:val="24"/>
                 <w:lang w:eastAsia="zh-CN"/>
               </w:rPr>
@@ -1678,25 +1558,7 @@
                 <w:sz w:val="24"/>
                 <w:lang w:eastAsia="zh-CN"/>
               </w:rPr>
-              <w:t xml:space="preserve">odifying </w:t>
-            </w:r>
-            <w:proofErr w:type="spellStart"/>
-            <w:r>
-              <w:rPr>
-                <w:rFonts w:asciiTheme="minorHAnsi" w:hAnsiTheme="minorHAnsi"/>
-                <w:sz w:val="24"/>
-                <w:lang w:eastAsia="zh-CN"/>
-              </w:rPr>
-              <w:t>DeekWalk</w:t>
-            </w:r>
-            <w:proofErr w:type="spellEnd"/>
-            <w:r>
-              <w:rPr>
-                <w:rFonts w:asciiTheme="minorHAnsi" w:hAnsiTheme="minorHAnsi"/>
-                <w:sz w:val="24"/>
-                <w:lang w:eastAsia="zh-CN"/>
-              </w:rPr>
-              <w:t xml:space="preserve"> length and embedding dimension.</w:t>
+              <w:t>odifying DeekWalk length and embedding dimension.</w:t>
             </w:r>
           </w:p>
         </w:tc>
@@ -1709,7 +1571,7 @@
           <w:p>
             <w:pPr>
               <w:rPr>
-                <w:rFonts w:asciiTheme="minorHAnsi" w:hAnsiTheme="minorHAnsi" w:hint="eastAsia"/>
+                <w:rFonts w:asciiTheme="minorHAnsi" w:hAnsiTheme="minorHAnsi"/>
                 <w:sz w:val="24"/>
                 <w:lang w:eastAsia="zh-CN"/>
               </w:rPr>
@@ -1988,31 +1850,13 @@
                 <w:lang w:eastAsia="zh-CN"/>
               </w:rPr>
             </w:pPr>
-            <w:proofErr w:type="spellStart"/>
-            <w:r>
-              <w:rPr>
-                <w:rFonts w:asciiTheme="minorHAnsi" w:hAnsiTheme="minorHAnsi"/>
-                <w:sz w:val="24"/>
-              </w:rPr>
-              <w:t>Xinglin</w:t>
-            </w:r>
-            <w:proofErr w:type="spellEnd"/>
-            <w:r>
-              <w:rPr>
-                <w:rFonts w:asciiTheme="minorHAnsi" w:hAnsiTheme="minorHAnsi"/>
-                <w:sz w:val="24"/>
-              </w:rPr>
-              <w:t xml:space="preserve"> </w:t>
-            </w:r>
-            <w:proofErr w:type="spellStart"/>
-            <w:r>
-              <w:rPr>
-                <w:rFonts w:asciiTheme="minorHAnsi" w:hAnsiTheme="minorHAnsi"/>
-                <w:sz w:val="24"/>
-              </w:rPr>
-              <w:t>Qiang</w:t>
-            </w:r>
-            <w:proofErr w:type="spellEnd"/>
+            <w:r>
+              <w:rPr>
+                <w:rFonts w:asciiTheme="minorHAnsi" w:hAnsiTheme="minorHAnsi"/>
+                <w:sz w:val="24"/>
+              </w:rPr>
+              <w:t>Xinglin Qiang</w:t>
+            </w:r>
           </w:p>
         </w:tc>
         <w:tc>
@@ -2104,31 +1948,13 @@
                 <w:sz w:val="24"/>
               </w:rPr>
             </w:pPr>
-            <w:proofErr w:type="spellStart"/>
-            <w:r>
-              <w:rPr>
-                <w:rFonts w:asciiTheme="minorHAnsi" w:hAnsiTheme="minorHAnsi"/>
-                <w:sz w:val="24"/>
-              </w:rPr>
-              <w:t>Xinglin</w:t>
-            </w:r>
-            <w:proofErr w:type="spellEnd"/>
-            <w:r>
-              <w:rPr>
-                <w:rFonts w:asciiTheme="minorHAnsi" w:hAnsiTheme="minorHAnsi"/>
-                <w:sz w:val="24"/>
-              </w:rPr>
-              <w:t xml:space="preserve"> </w:t>
-            </w:r>
-            <w:proofErr w:type="spellStart"/>
-            <w:r>
-              <w:rPr>
-                <w:rFonts w:asciiTheme="minorHAnsi" w:hAnsiTheme="minorHAnsi"/>
-                <w:sz w:val="24"/>
-              </w:rPr>
-              <w:t>Qiang</w:t>
-            </w:r>
-            <w:proofErr w:type="spellEnd"/>
+            <w:r>
+              <w:rPr>
+                <w:rFonts w:asciiTheme="minorHAnsi" w:hAnsiTheme="minorHAnsi"/>
+                <w:sz w:val="24"/>
+              </w:rPr>
+              <w:t>Xinglin Qiang</w:t>
+            </w:r>
           </w:p>
         </w:tc>
         <w:tc>
@@ -2195,7 +2021,7 @@
           <w:p>
             <w:pPr>
               <w:rPr>
-                <w:rFonts w:asciiTheme="minorHAnsi" w:hAnsiTheme="minorHAnsi" w:hint="eastAsia"/>
+                <w:rFonts w:asciiTheme="minorHAnsi" w:hAnsiTheme="minorHAnsi"/>
                 <w:sz w:val="24"/>
                 <w:lang w:eastAsia="zh-CN"/>
               </w:rPr>
@@ -2214,31 +2040,13 @@
                 <w:lang w:eastAsia="zh-CN"/>
               </w:rPr>
             </w:pPr>
-            <w:proofErr w:type="spellStart"/>
-            <w:r>
-              <w:rPr>
-                <w:rFonts w:asciiTheme="minorHAnsi" w:hAnsiTheme="minorHAnsi"/>
-                <w:sz w:val="24"/>
-              </w:rPr>
-              <w:t>Xinglin</w:t>
-            </w:r>
-            <w:proofErr w:type="spellEnd"/>
-            <w:r>
-              <w:rPr>
-                <w:rFonts w:asciiTheme="minorHAnsi" w:hAnsiTheme="minorHAnsi"/>
-                <w:sz w:val="24"/>
-              </w:rPr>
-              <w:t xml:space="preserve"> </w:t>
-            </w:r>
-            <w:proofErr w:type="spellStart"/>
-            <w:r>
-              <w:rPr>
-                <w:rFonts w:asciiTheme="minorHAnsi" w:hAnsiTheme="minorHAnsi"/>
-                <w:sz w:val="24"/>
-              </w:rPr>
-              <w:t>Qiang</w:t>
-            </w:r>
-            <w:proofErr w:type="spellEnd"/>
+            <w:r>
+              <w:rPr>
+                <w:rFonts w:asciiTheme="minorHAnsi" w:hAnsiTheme="minorHAnsi"/>
+                <w:sz w:val="24"/>
+              </w:rPr>
+              <w:t>Xinglin Qiang</w:t>
+            </w:r>
           </w:p>
         </w:tc>
         <w:tc>
@@ -2313,7 +2121,6 @@
                 <w:sz w:val="24"/>
               </w:rPr>
             </w:pPr>
-            <w:proofErr w:type="spellStart"/>
             <w:r>
               <w:rPr>
                 <w:rFonts w:asciiTheme="minorHAnsi" w:hAnsiTheme="minorHAnsi" w:hint="eastAsia"/>
@@ -2328,16 +2135,7 @@
                 <w:sz w:val="24"/>
                 <w:lang w:eastAsia="zh-CN"/>
               </w:rPr>
-              <w:t>ichao</w:t>
-            </w:r>
-            <w:proofErr w:type="spellEnd"/>
-            <w:r>
-              <w:rPr>
-                <w:rFonts w:asciiTheme="minorHAnsi" w:hAnsiTheme="minorHAnsi"/>
-                <w:sz w:val="24"/>
-                <w:lang w:eastAsia="zh-CN"/>
-              </w:rPr>
-              <w:t xml:space="preserve"> Xu</w:t>
+              <w:t>ichao Xu</w:t>
             </w:r>
           </w:p>
         </w:tc>
@@ -2379,17 +2177,17 @@
           <w:p>
             <w:pPr>
               <w:rPr>
+                <w:rFonts w:asciiTheme="minorHAnsi" w:hAnsiTheme="minorHAnsi"/>
+                <w:sz w:val="24"/>
+                <w:lang w:eastAsia="zh-CN"/>
+              </w:rPr>
+            </w:pPr>
+            <w:r>
+              <w:rPr>
                 <w:rFonts w:asciiTheme="minorHAnsi" w:hAnsiTheme="minorHAnsi" w:hint="eastAsia"/>
                 <w:sz w:val="24"/>
                 <w:lang w:eastAsia="zh-CN"/>
               </w:rPr>
-            </w:pPr>
-            <w:r>
-              <w:rPr>
-                <w:rFonts w:asciiTheme="minorHAnsi" w:hAnsiTheme="minorHAnsi" w:hint="eastAsia"/>
-                <w:sz w:val="24"/>
-                <w:lang w:eastAsia="zh-CN"/>
-              </w:rPr>
               <w:t>W</w:t>
             </w:r>
             <w:r>
@@ -2407,22 +2205,6 @@
                 <w:lang w:eastAsia="zh-CN"/>
               </w:rPr>
               <w:t>Introduction</w:t>
-            </w:r>
-            <w:r>
-              <w:rPr>
-                <w:rFonts w:asciiTheme="minorHAnsi" w:hAnsiTheme="minorHAnsi"/>
-                <w:sz w:val="24"/>
-                <w:lang w:eastAsia="zh-CN"/>
-              </w:rPr>
-              <w:t xml:space="preserve"> and </w:t>
-            </w:r>
-            <w:r>
-              <w:rPr>
-                <w:rFonts w:asciiTheme="minorHAnsi" w:hAnsiTheme="minorHAnsi"/>
-                <w:sz w:val="24"/>
-                <w:lang w:eastAsia="zh-CN"/>
-              </w:rPr>
-              <w:t>Related Work</w:t>
             </w:r>
             <w:r>
               <w:rPr>
@@ -2453,21 +2235,12 @@
                 <w:sz w:val="24"/>
               </w:rPr>
             </w:pPr>
-            <w:proofErr w:type="spellStart"/>
-            <w:r>
-              <w:rPr>
-                <w:rFonts w:asciiTheme="minorHAnsi" w:hAnsiTheme="minorHAnsi"/>
-                <w:sz w:val="24"/>
-              </w:rPr>
-              <w:t>Shaohua</w:t>
-            </w:r>
-            <w:proofErr w:type="spellEnd"/>
-            <w:r>
-              <w:rPr>
-                <w:rFonts w:asciiTheme="minorHAnsi" w:hAnsiTheme="minorHAnsi"/>
-                <w:sz w:val="24"/>
-              </w:rPr>
-              <w:t xml:space="preserve"> Liu</w:t>
+            <w:r>
+              <w:rPr>
+                <w:rFonts w:asciiTheme="minorHAnsi" w:hAnsiTheme="minorHAnsi"/>
+                <w:sz w:val="24"/>
+              </w:rPr>
+              <w:t>Shaohua Liu</w:t>
             </w:r>
           </w:p>
         </w:tc>
@@ -2643,7 +2416,23 @@
                 <w:sz w:val="24"/>
                 <w:lang w:eastAsia="zh-CN"/>
               </w:rPr>
-              <w:t xml:space="preserve"> 19:00 UTC + 10:00</w:t>
+              <w:t xml:space="preserve"> </w:t>
+            </w:r>
+            <w:r>
+              <w:rPr>
+                <w:rFonts w:asciiTheme="minorHAnsi" w:hAnsiTheme="minorHAnsi"/>
+                <w:sz w:val="24"/>
+                <w:lang w:eastAsia="zh-CN"/>
+              </w:rPr>
+              <w:t>21</w:t>
+            </w:r>
+            <w:r>
+              <w:rPr>
+                <w:rFonts w:asciiTheme="minorHAnsi" w:hAnsiTheme="minorHAnsi"/>
+                <w:sz w:val="24"/>
+                <w:lang w:eastAsia="zh-CN"/>
+              </w:rPr>
+              <w:t>:00 UTC + 10:00</w:t>
             </w:r>
           </w:p>
         </w:tc>
@@ -2704,23 +2493,7 @@
                 <w:sz w:val="24"/>
                 <w:lang w:eastAsia="zh-CN"/>
               </w:rPr>
-              <w:t xml:space="preserve">(2) </w:t>
-            </w:r>
-            <w:r>
-              <w:rPr>
-                <w:rFonts w:asciiTheme="minorHAnsi" w:hAnsiTheme="minorHAnsi"/>
-                <w:sz w:val="24"/>
-                <w:lang w:eastAsia="zh-CN"/>
-              </w:rPr>
-              <w:t xml:space="preserve">Finishing </w:t>
-            </w:r>
-            <w:r>
-              <w:rPr>
-                <w:rFonts w:asciiTheme="minorHAnsi" w:hAnsiTheme="minorHAnsi"/>
-                <w:sz w:val="24"/>
-                <w:lang w:eastAsia="zh-CN"/>
-              </w:rPr>
-              <w:t>most part of the report.</w:t>
+              <w:t>(2) Finishing most part of the report.</w:t>
             </w:r>
           </w:p>
         </w:tc>

</xml_diff>